<commit_message>
Update UC09 Beregn resultat før renter.docx
</commit_message>
<xml_diff>
--- a/02 Requirements & Analysis/UC09 Beregn resultat før renter.docx
+++ b/02 Requirements & Analysis/UC09 Beregn resultat før renter.docx
@@ -578,19 +578,25 @@
               <w:rPr>
                 <w:lang w:val="da-DK"/>
               </w:rPr>
-              <w:t xml:space="preserve"> har beregnet og </w:t>
-            </w:r>
-            <w:r>
-              <w:rPr>
-                <w:lang w:val="da-DK"/>
-              </w:rPr>
-              <w:t xml:space="preserve">får </w:t>
-            </w:r>
-            <w:r>
-              <w:rPr>
-                <w:lang w:val="da-DK"/>
-              </w:rPr>
-              <w:t>præsenteret</w:t>
+              <w:t xml:space="preserve"> har beregnet og</w:t>
+            </w:r>
+            <w:r>
+              <w:rPr>
+                <w:lang w:val="da-DK"/>
+              </w:rPr>
+              <w:t xml:space="preserve"> </w:t>
+            </w:r>
+            <w:r>
+              <w:rPr>
+                <w:lang w:val="da-DK"/>
+              </w:rPr>
+              <w:t>præsentere</w:t>
+            </w:r>
+            <w:r>
+              <w:rPr>
+                <w:lang w:val="da-DK"/>
+              </w:rPr>
+              <w:t>r</w:t>
             </w:r>
             <w:r>
               <w:rPr>
@@ -690,7 +696,7 @@
               <w:widowControl w:val="0"/>
               <w:numPr>
                 <w:ilvl w:val="0"/>
-                <w:numId w:val="1"/>
+                <w:numId w:val="5"/>
               </w:numPr>
               <w:rPr>
                 <w:lang w:val="da-DK"/>
@@ -706,13 +712,25 @@
               <w:rPr>
                 <w:lang w:val="da-DK"/>
               </w:rPr>
-              <w:t xml:space="preserve">bruger </w:t>
+              <w:t>angiver</w:t>
+            </w:r>
+            <w:r>
+              <w:rPr>
+                <w:lang w:val="da-DK"/>
+              </w:rPr>
+              <w:t xml:space="preserve"> </w:t>
             </w:r>
             <w:r>
               <w:rPr>
                 <w:lang w:val="da-DK"/>
               </w:rPr>
               <w:t>indtjeningsbidrag</w:t>
+            </w:r>
+            <w:r>
+              <w:rPr>
+                <w:lang w:val="da-DK"/>
+              </w:rPr>
+              <w:t xml:space="preserve"> og afskrivninger</w:t>
             </w:r>
             <w:r>
               <w:rPr>
@@ -733,18 +751,14 @@
                 <w:lang w:val="da-DK"/>
               </w:rPr>
             </w:pPr>
-            <w:r>
-              <w:rPr>
-                <w:lang w:val="da-DK"/>
-              </w:rPr>
-              <w:t xml:space="preserve">HØK </w:t>
-            </w:r>
-            <w:r>
-              <w:rPr>
-                <w:lang w:val="da-DK"/>
-              </w:rPr>
-              <w:t>bruger de angivne</w:t>
-            </w:r>
+            <w:proofErr w:type="spellStart"/>
+            <w:r>
+              <w:rPr>
+                <w:lang w:val="da-DK"/>
+              </w:rPr>
+              <w:t>HoeKulator</w:t>
+            </w:r>
+            <w:proofErr w:type="spellEnd"/>
             <w:r>
               <w:rPr>
                 <w:lang w:val="da-DK"/>
@@ -755,7 +769,43 @@
               <w:rPr>
                 <w:lang w:val="da-DK"/>
               </w:rPr>
+              <w:t xml:space="preserve">trækker </w:t>
+            </w:r>
+            <w:r>
+              <w:rPr>
+                <w:lang w:val="da-DK"/>
+              </w:rPr>
               <w:t>afskrivninger</w:t>
+            </w:r>
+            <w:r>
+              <w:rPr>
+                <w:lang w:val="da-DK"/>
+              </w:rPr>
+              <w:t xml:space="preserve"> fra </w:t>
+            </w:r>
+            <w:r>
+              <w:rPr>
+                <w:lang w:val="da-DK"/>
+              </w:rPr>
+              <w:t>indtjeningsbidraget</w:t>
+            </w:r>
+            <w:r>
+              <w:rPr>
+                <w:lang w:val="da-DK"/>
+              </w:rPr>
+              <w:t xml:space="preserve"> og </w:t>
+            </w:r>
+            <w:r>
+              <w:rPr>
+                <w:lang w:val="da-DK"/>
+              </w:rPr>
+              <w:t xml:space="preserve">beregner </w:t>
+            </w:r>
+            <w:r>
+              <w:rPr>
+                <w:lang w:val="da-DK"/>
+              </w:rPr>
+              <w:t>resultat før renter</w:t>
             </w:r>
             <w:r>
               <w:rPr>
@@ -788,94 +838,15 @@
               <w:rPr>
                 <w:lang w:val="da-DK"/>
               </w:rPr>
-              <w:t xml:space="preserve"> </w:t>
-            </w:r>
-            <w:r>
-              <w:rPr>
-                <w:lang w:val="da-DK"/>
-              </w:rPr>
-              <w:t xml:space="preserve">trækker </w:t>
-            </w:r>
-            <w:r>
-              <w:rPr>
-                <w:lang w:val="da-DK"/>
-              </w:rPr>
-              <w:t>afskrivninger</w:t>
-            </w:r>
-            <w:r>
-              <w:rPr>
-                <w:lang w:val="da-DK"/>
-              </w:rPr>
-              <w:t xml:space="preserve"> fra </w:t>
-            </w:r>
-            <w:r>
-              <w:rPr>
-                <w:lang w:val="da-DK"/>
-              </w:rPr>
-              <w:t>indtjeningsbidraget</w:t>
-            </w:r>
-            <w:r>
-              <w:rPr>
-                <w:lang w:val="da-DK"/>
-              </w:rPr>
-              <w:t xml:space="preserve"> og </w:t>
-            </w:r>
-            <w:r>
-              <w:rPr>
-                <w:lang w:val="da-DK"/>
-              </w:rPr>
-              <w:t xml:space="preserve">beregner </w:t>
-            </w:r>
-            <w:r>
-              <w:rPr>
-                <w:lang w:val="da-DK"/>
-              </w:rPr>
-              <w:t>resultat før renter</w:t>
-            </w:r>
-            <w:r>
-              <w:rPr>
-                <w:lang w:val="da-DK"/>
-              </w:rPr>
-              <w:t>.</w:t>
-            </w:r>
-          </w:p>
-          <w:p>
-            <w:pPr>
-              <w:pStyle w:val="Listeafsnit"/>
-              <w:widowControl w:val="0"/>
-              <w:numPr>
-                <w:ilvl w:val="0"/>
-                <w:numId w:val="5"/>
-              </w:numPr>
-              <w:rPr>
-                <w:lang w:val="da-DK"/>
-              </w:rPr>
-            </w:pPr>
-            <w:proofErr w:type="spellStart"/>
-            <w:r>
-              <w:rPr>
-                <w:lang w:val="da-DK"/>
-              </w:rPr>
-              <w:t>HoeKulator</w:t>
-            </w:r>
-            <w:proofErr w:type="spellEnd"/>
-            <w:r>
-              <w:rPr>
-                <w:lang w:val="da-DK"/>
-              </w:rPr>
-              <w:t xml:space="preserve"> præsenterer </w:t>
-            </w:r>
-            <w:r>
-              <w:rPr>
-                <w:lang w:val="da-DK"/>
-              </w:rPr>
-              <w:t>resultat før renter</w:t>
-            </w:r>
-            <w:r>
-              <w:rPr>
-                <w:lang w:val="da-DK"/>
-              </w:rPr>
-              <w:t xml:space="preserve"> som resultatet.</w:t>
+              <w:t xml:space="preserve"> præs</w:t>
+            </w:r>
+            <w:bookmarkStart w:id="0" w:name="_GoBack"/>
+            <w:bookmarkEnd w:id="0"/>
+            <w:r>
+              <w:rPr>
+                <w:lang w:val="da-DK"/>
+              </w:rPr>
+              <w:t>enterer resultat før renter som resultatet.</w:t>
             </w:r>
           </w:p>
         </w:tc>
@@ -1019,8 +990,6 @@
                 <w:lang w:val="da-DK"/>
               </w:rPr>
             </w:pPr>
-            <w:bookmarkStart w:id="0" w:name="_GoBack"/>
-            <w:bookmarkEnd w:id="0"/>
           </w:p>
         </w:tc>
       </w:tr>

</xml_diff>